<commit_message>
added youtube link to readme file
</commit_message>
<xml_diff>
--- a/cse310_module_submit_online.docx
+++ b/cse310_module_submit_online.docx
@@ -1,6 +1,6 @@
 
 <file path=word/document.xml><?xml version="1.0" encoding="utf-8"?>
-<w:document xmlns:wpc="http://schemas.microsoft.com/office/word/2010/wordprocessingCanvas" xmlns:cx="http://schemas.microsoft.com/office/drawing/2014/chartex" xmlns:cx1="http://schemas.microsoft.com/office/drawing/2015/9/8/chartex" xmlns:cx2="http://schemas.microsoft.com/office/drawing/2015/10/21/chartex" xmlns:cx3="http://schemas.microsoft.com/office/drawing/2016/5/9/chartex" xmlns:cx4="http://schemas.microsoft.com/office/drawing/2016/5/10/chartex" xmlns:cx5="http://schemas.microsoft.com/office/drawing/2016/5/11/chartex" xmlns:cx6="http://schemas.microsoft.com/office/drawing/2016/5/12/chartex" xmlns:cx7="http://schemas.microsoft.com/office/drawing/2016/5/13/chartex" xmlns:cx8="http://schemas.microsoft.com/office/drawing/2016/5/14/chartex" xmlns:mc="http://schemas.openxmlformats.org/markup-compatibility/2006" xmlns:aink="http://schemas.microsoft.com/office/drawing/2016/ink" xmlns:am3d="http://schemas.microsoft.com/office/drawing/2017/model3d" xmlns:o="urn:schemas-microsoft-com:office:office" xmlns:oel="http://schemas.microsoft.com/office/2019/extlst" xmlns:r="http://schemas.openxmlformats.org/officeDocument/2006/relationships" xmlns:m="http://schemas.openxmlformats.org/officeDocument/2006/math" xmlns:v="urn:schemas-microsoft-com:vml" xmlns:wp14="http://schemas.microsoft.com/office/word/2010/wordprocessingDrawing" xmlns:wp="http://schemas.openxmlformats.org/drawingml/2006/wordprocessingDrawing" xmlns:w10="urn:schemas-microsoft-com:office:word" xmlns:w="http://schemas.openxmlformats.org/wordprocessingml/2006/main" xmlns:w14="http://schemas.microsoft.com/office/word/2010/wordml" xmlns:w15="http://schemas.microsoft.com/office/word/2012/wordml" xmlns:w16cex="http://schemas.microsoft.com/office/word/2018/wordml/cex" xmlns:w16cid="http://schemas.microsoft.com/office/word/2016/wordml/cid" xmlns:w16="http://schemas.microsoft.com/office/word/2018/wordml" xmlns:w16sdtdh="http://schemas.microsoft.com/office/word/2020/wordml/sdtdatahash" xmlns:w16se="http://schemas.microsoft.com/office/word/2015/wordml/symex" xmlns:wpg="http://schemas.microsoft.com/office/word/2010/wordprocessingGroup" xmlns:wpi="http://schemas.microsoft.com/office/word/2010/wordprocessingInk" xmlns:wne="http://schemas.microsoft.com/office/word/2006/wordml" xmlns:wps="http://schemas.microsoft.com/office/word/2010/wordprocessingShape" mc:Ignorable="w14 w15 w16se w16cid w16 w16cex w16sdtdh wp14">
+<w:document xmlns:wpc="http://schemas.microsoft.com/office/word/2010/wordprocessingCanvas" xmlns:cx="http://schemas.microsoft.com/office/drawing/2014/chartex" xmlns:cx1="http://schemas.microsoft.com/office/drawing/2015/9/8/chartex" xmlns:cx2="http://schemas.microsoft.com/office/drawing/2015/10/21/chartex" xmlns:cx3="http://schemas.microsoft.com/office/drawing/2016/5/9/chartex" xmlns:cx4="http://schemas.microsoft.com/office/drawing/2016/5/10/chartex" xmlns:cx5="http://schemas.microsoft.com/office/drawing/2016/5/11/chartex" xmlns:cx6="http://schemas.microsoft.com/office/drawing/2016/5/12/chartex" xmlns:cx7="http://schemas.microsoft.com/office/drawing/2016/5/13/chartex" xmlns:cx8="http://schemas.microsoft.com/office/drawing/2016/5/14/chartex" xmlns:mc="http://schemas.openxmlformats.org/markup-compatibility/2006" xmlns:aink="http://schemas.microsoft.com/office/drawing/2016/ink" xmlns:am3d="http://schemas.microsoft.com/office/drawing/2017/model3d" xmlns:o="urn:schemas-microsoft-com:office:office" xmlns:oel="http://schemas.microsoft.com/office/2019/extlst" xmlns:r="http://schemas.openxmlformats.org/officeDocument/2006/relationships" xmlns:m="http://schemas.openxmlformats.org/officeDocument/2006/math" xmlns:v="urn:schemas-microsoft-com:vml" xmlns:wp14="http://schemas.microsoft.com/office/word/2010/wordprocessingDrawing" xmlns:wp="http://schemas.openxmlformats.org/drawingml/2006/wordprocessingDrawing" xmlns:w10="urn:schemas-microsoft-com:office:word" xmlns:w="http://schemas.openxmlformats.org/wordprocessingml/2006/main" xmlns:w14="http://schemas.microsoft.com/office/word/2010/wordml" xmlns:w15="http://schemas.microsoft.com/office/word/2012/wordml" xmlns:w16cex="http://schemas.microsoft.com/office/word/2018/wordml/cex" xmlns:w16cid="http://schemas.microsoft.com/office/word/2016/wordml/cid" xmlns:w16="http://schemas.microsoft.com/office/word/2018/wordml" xmlns:w16du="http://schemas.microsoft.com/office/word/2023/wordml/word16du" xmlns:w16sdtdh="http://schemas.microsoft.com/office/word/2020/wordml/sdtdatahash" xmlns:w16sdtfl="http://schemas.microsoft.com/office/word/2024/wordml/sdtformatlock" xmlns:w16se="http://schemas.microsoft.com/office/word/2015/wordml/symex" xmlns:wpg="http://schemas.microsoft.com/office/word/2010/wordprocessingGroup" xmlns:wpi="http://schemas.microsoft.com/office/word/2010/wordprocessingInk" xmlns:wne="http://schemas.microsoft.com/office/word/2006/wordml" xmlns:wps="http://schemas.microsoft.com/office/word/2010/wordprocessingShape" mc:Ignorable="w14 w15 w16se w16cid w16 w16cex w16sdtdh w16sdtfl w16du wp14">
   <w:body>
     <w:p>
       <w:pPr>
@@ -73,7 +73,11 @@
           <w:tcPr>
             <w:tcW w:w="7465" w:type="dxa"/>
           </w:tcPr>
-          <w:p/>
+          <w:p>
+            <w:r>
+              <w:t>Spencer Barbre</w:t>
+            </w:r>
+          </w:p>
         </w:tc>
       </w:tr>
       <w:tr>
@@ -99,7 +103,11 @@
           <w:tcPr>
             <w:tcW w:w="7465" w:type="dxa"/>
           </w:tcPr>
-          <w:p/>
+          <w:p>
+            <w:r>
+              <w:t>5/10/2025</w:t>
+            </w:r>
+          </w:p>
         </w:tc>
       </w:tr>
       <w:tr>
@@ -125,7 +133,11 @@
           <w:tcPr>
             <w:tcW w:w="7465" w:type="dxa"/>
           </w:tcPr>
-          <w:p/>
+          <w:p>
+            <w:r>
+              <w:t>Brother Pineda</w:t>
+            </w:r>
+          </w:p>
         </w:tc>
       </w:tr>
       <w:tr>
@@ -163,7 +175,11 @@
           <w:tcPr>
             <w:tcW w:w="7465" w:type="dxa"/>
           </w:tcPr>
-          <w:p/>
+          <w:p>
+            <w:r>
+              <w:t>1</w:t>
+            </w:r>
+          </w:p>
         </w:tc>
       </w:tr>
     </w:tbl>
@@ -184,7 +200,11 @@
     <w:p>
       <w:pPr>
         <w:spacing w:line="256" w:lineRule="auto"/>
-      </w:pPr>
+        <w:ind w:left="360"/>
+      </w:pPr>
+      <w:r>
+        <w:t>https://github.com/TheBatV2/Sudoku</w:t>
+      </w:r>
     </w:p>
     <w:p>
       <w:pPr>
@@ -402,6 +422,9 @@
               <w:spacing w:line="256" w:lineRule="auto"/>
               <w:ind w:left="0"/>
             </w:pPr>
+            <w:r>
+              <w:t>x</w:t>
+            </w:r>
           </w:p>
         </w:tc>
         <w:tc>
@@ -916,15 +939,7 @@
         </w:numPr>
       </w:pPr>
       <w:r>
-        <w:t xml:space="preserve">Complete the following checklist to make sure you completed all parts of the module.  Mark your response with “Yes” or “No”.  If the answer is “No” then additionally describe what was </w:t>
-      </w:r>
-      <w:proofErr w:type="gramStart"/>
-      <w:r>
-        <w:t>preventing</w:t>
-      </w:r>
-      <w:proofErr w:type="gramEnd"/>
-      <w:r>
-        <w:t xml:space="preserve"> you from completing this step.</w:t>
+        <w:t>Complete the following checklist to make sure you completed all parts of the module.  Mark your response with “Yes” or “No”.  If the answer is “No” then additionally describe what was preventing you from completing this step.</w:t>
       </w:r>
     </w:p>
     <w:tbl>
@@ -1002,6 +1017,9 @@
             <w:pPr>
               <w:jc w:val="center"/>
             </w:pPr>
+            <w:r>
+              <w:t>Yes</w:t>
+            </w:r>
           </w:p>
         </w:tc>
       </w:tr>
@@ -1025,6 +1043,9 @@
             <w:pPr>
               <w:jc w:val="center"/>
             </w:pPr>
+            <w:r>
+              <w:t>Yes</w:t>
+            </w:r>
           </w:p>
         </w:tc>
       </w:tr>
@@ -1048,6 +1069,9 @@
             <w:pPr>
               <w:jc w:val="center"/>
             </w:pPr>
+            <w:r>
+              <w:t>Yes</w:t>
+            </w:r>
           </w:p>
         </w:tc>
       </w:tr>
@@ -1071,6 +1095,9 @@
             <w:pPr>
               <w:jc w:val="center"/>
             </w:pPr>
+            <w:r>
+              <w:t>Yes</w:t>
+            </w:r>
           </w:p>
         </w:tc>
       </w:tr>
@@ -1094,6 +1121,9 @@
             <w:pPr>
               <w:jc w:val="center"/>
             </w:pPr>
+            <w:r>
+              <w:t>Yes</w:t>
+            </w:r>
           </w:p>
         </w:tc>
       </w:tr>
@@ -1117,6 +1147,10 @@
             <w:pPr>
               <w:jc w:val="center"/>
             </w:pPr>
+            <w:r>
+              <w:lastRenderedPageBreak/>
+              <w:t>Yes</w:t>
+            </w:r>
           </w:p>
         </w:tc>
       </w:tr>
@@ -1134,7 +1168,14 @@
         <w:t>If you completed a stretch challenge, describe what you completed.</w:t>
       </w:r>
     </w:p>
-    <w:p/>
+    <w:p>
+      <w:pPr>
+        <w:ind w:left="720"/>
+      </w:pPr>
+      <w:r>
+        <w:t>I did not complete the stretch challenge that I was attempting, Killer sudoku (which adds a math element) would have required a different way to generate the board. I didn’t have time to restart when I realized it wasn’t something I could just add.</w:t>
+      </w:r>
+    </w:p>
     <w:p/>
     <w:p>
       <w:pPr>
@@ -1159,6 +1200,9 @@
       <w:pPr>
         <w:pStyle w:val="ListParagraph"/>
       </w:pPr>
+      <w:r>
+        <w:t>10-12</w:t>
+      </w:r>
     </w:p>
     <w:p>
       <w:pPr>
@@ -1179,8 +1223,11 @@
     </w:p>
     <w:p>
       <w:pPr>
-        <w:ind w:left="360"/>
-      </w:pPr>
+        <w:ind w:left="720"/>
+      </w:pPr>
+      <w:r>
+        <w:t xml:space="preserve">I needed to start earlier on the code writing; I spent a lot of time learning about the arcade library and learned a lot of unnecessary things that were unrelated because I wanted to be sure that I knew it all before attempting. I could have learned concurrently. </w:t>
+      </w:r>
     </w:p>
     <w:sectPr>
       <w:pgSz w:w="12240" w:h="15840"/>
@@ -1193,7 +1240,7 @@
 </file>
 
 <file path=word/numbering.xml><?xml version="1.0" encoding="utf-8"?>
-<w:numbering xmlns:wpc="http://schemas.microsoft.com/office/word/2010/wordprocessingCanvas" xmlns:cx="http://schemas.microsoft.com/office/drawing/2014/chartex" xmlns:cx1="http://schemas.microsoft.com/office/drawing/2015/9/8/chartex" xmlns:cx2="http://schemas.microsoft.com/office/drawing/2015/10/21/chartex" xmlns:cx3="http://schemas.microsoft.com/office/drawing/2016/5/9/chartex" xmlns:cx4="http://schemas.microsoft.com/office/drawing/2016/5/10/chartex" xmlns:cx5="http://schemas.microsoft.com/office/drawing/2016/5/11/chartex" xmlns:cx6="http://schemas.microsoft.com/office/drawing/2016/5/12/chartex" xmlns:cx7="http://schemas.microsoft.com/office/drawing/2016/5/13/chartex" xmlns:cx8="http://schemas.microsoft.com/office/drawing/2016/5/14/chartex" xmlns:mc="http://schemas.openxmlformats.org/markup-compatibility/2006" xmlns:aink="http://schemas.microsoft.com/office/drawing/2016/ink" xmlns:am3d="http://schemas.microsoft.com/office/drawing/2017/model3d" xmlns:o="urn:schemas-microsoft-com:office:office" xmlns:oel="http://schemas.microsoft.com/office/2019/extlst" xmlns:r="http://schemas.openxmlformats.org/officeDocument/2006/relationships" xmlns:m="http://schemas.openxmlformats.org/officeDocument/2006/math" xmlns:v="urn:schemas-microsoft-com:vml" xmlns:wp14="http://schemas.microsoft.com/office/word/2010/wordprocessingDrawing" xmlns:wp="http://schemas.openxmlformats.org/drawingml/2006/wordprocessingDrawing" xmlns:w10="urn:schemas-microsoft-com:office:word" xmlns:w="http://schemas.openxmlformats.org/wordprocessingml/2006/main" xmlns:w14="http://schemas.microsoft.com/office/word/2010/wordml" xmlns:w15="http://schemas.microsoft.com/office/word/2012/wordml" xmlns:w16cex="http://schemas.microsoft.com/office/word/2018/wordml/cex" xmlns:w16cid="http://schemas.microsoft.com/office/word/2016/wordml/cid" xmlns:w16="http://schemas.microsoft.com/office/word/2018/wordml" xmlns:w16sdtdh="http://schemas.microsoft.com/office/word/2020/wordml/sdtdatahash" xmlns:w16se="http://schemas.microsoft.com/office/word/2015/wordml/symex" xmlns:wpg="http://schemas.microsoft.com/office/word/2010/wordprocessingGroup" xmlns:wpi="http://schemas.microsoft.com/office/word/2010/wordprocessingInk" xmlns:wne="http://schemas.microsoft.com/office/word/2006/wordml" xmlns:wps="http://schemas.microsoft.com/office/word/2010/wordprocessingShape" mc:Ignorable="w14 w15 w16se w16cid w16 w16cex w16sdtdh wp14">
+<w:numbering xmlns:wpc="http://schemas.microsoft.com/office/word/2010/wordprocessingCanvas" xmlns:cx="http://schemas.microsoft.com/office/drawing/2014/chartex" xmlns:cx1="http://schemas.microsoft.com/office/drawing/2015/9/8/chartex" xmlns:cx2="http://schemas.microsoft.com/office/drawing/2015/10/21/chartex" xmlns:cx3="http://schemas.microsoft.com/office/drawing/2016/5/9/chartex" xmlns:cx4="http://schemas.microsoft.com/office/drawing/2016/5/10/chartex" xmlns:cx5="http://schemas.microsoft.com/office/drawing/2016/5/11/chartex" xmlns:cx6="http://schemas.microsoft.com/office/drawing/2016/5/12/chartex" xmlns:cx7="http://schemas.microsoft.com/office/drawing/2016/5/13/chartex" xmlns:cx8="http://schemas.microsoft.com/office/drawing/2016/5/14/chartex" xmlns:mc="http://schemas.openxmlformats.org/markup-compatibility/2006" xmlns:aink="http://schemas.microsoft.com/office/drawing/2016/ink" xmlns:am3d="http://schemas.microsoft.com/office/drawing/2017/model3d" xmlns:o="urn:schemas-microsoft-com:office:office" xmlns:oel="http://schemas.microsoft.com/office/2019/extlst" xmlns:r="http://schemas.openxmlformats.org/officeDocument/2006/relationships" xmlns:m="http://schemas.openxmlformats.org/officeDocument/2006/math" xmlns:v="urn:schemas-microsoft-com:vml" xmlns:wp14="http://schemas.microsoft.com/office/word/2010/wordprocessingDrawing" xmlns:wp="http://schemas.openxmlformats.org/drawingml/2006/wordprocessingDrawing" xmlns:w10="urn:schemas-microsoft-com:office:word" xmlns:w="http://schemas.openxmlformats.org/wordprocessingml/2006/main" xmlns:w14="http://schemas.microsoft.com/office/word/2010/wordml" xmlns:w15="http://schemas.microsoft.com/office/word/2012/wordml" xmlns:w16cex="http://schemas.microsoft.com/office/word/2018/wordml/cex" xmlns:w16cid="http://schemas.microsoft.com/office/word/2016/wordml/cid" xmlns:w16="http://schemas.microsoft.com/office/word/2018/wordml" xmlns:w16du="http://schemas.microsoft.com/office/word/2023/wordml/word16du" xmlns:w16sdtdh="http://schemas.microsoft.com/office/word/2020/wordml/sdtdatahash" xmlns:w16sdtfl="http://schemas.microsoft.com/office/word/2024/wordml/sdtformatlock" xmlns:w16se="http://schemas.microsoft.com/office/word/2015/wordml/symex" xmlns:wpg="http://schemas.microsoft.com/office/word/2010/wordprocessingGroup" xmlns:wpi="http://schemas.microsoft.com/office/word/2010/wordprocessingInk" xmlns:wne="http://schemas.microsoft.com/office/word/2006/wordml" xmlns:wps="http://schemas.microsoft.com/office/word/2010/wordprocessingShape" mc:Ignorable="w14 w15 w16se w16cid w16 w16cex w16sdtdh w16sdtfl w16du wp14">
   <w:abstractNum w:abstractNumId="0" w15:restartNumberingAfterBreak="0">
     <w:nsid w:val="21160A6D"/>
     <w:multiLevelType w:val="hybridMultilevel"/>
@@ -1620,7 +1667,7 @@
 </file>
 
 <file path=word/styles.xml><?xml version="1.0" encoding="utf-8"?>
-<w:styles xmlns:mc="http://schemas.openxmlformats.org/markup-compatibility/2006" xmlns:r="http://schemas.openxmlformats.org/officeDocument/2006/relationships" xmlns:w="http://schemas.openxmlformats.org/wordprocessingml/2006/main" xmlns:w14="http://schemas.microsoft.com/office/word/2010/wordml" xmlns:w15="http://schemas.microsoft.com/office/word/2012/wordml" xmlns:w16cex="http://schemas.microsoft.com/office/word/2018/wordml/cex" xmlns:w16cid="http://schemas.microsoft.com/office/word/2016/wordml/cid" xmlns:w16="http://schemas.microsoft.com/office/word/2018/wordml" xmlns:w16sdtdh="http://schemas.microsoft.com/office/word/2020/wordml/sdtdatahash" xmlns:w16se="http://schemas.microsoft.com/office/word/2015/wordml/symex" mc:Ignorable="w14 w15 w16se w16cid w16 w16cex w16sdtdh">
+<w:styles xmlns:mc="http://schemas.openxmlformats.org/markup-compatibility/2006" xmlns:r="http://schemas.openxmlformats.org/officeDocument/2006/relationships" xmlns:w="http://schemas.openxmlformats.org/wordprocessingml/2006/main" xmlns:w14="http://schemas.microsoft.com/office/word/2010/wordml" xmlns:w15="http://schemas.microsoft.com/office/word/2012/wordml" xmlns:w16cex="http://schemas.microsoft.com/office/word/2018/wordml/cex" xmlns:w16cid="http://schemas.microsoft.com/office/word/2016/wordml/cid" xmlns:w16="http://schemas.microsoft.com/office/word/2018/wordml" xmlns:w16du="http://schemas.microsoft.com/office/word/2023/wordml/word16du" xmlns:w16sdtdh="http://schemas.microsoft.com/office/word/2020/wordml/sdtdatahash" xmlns:w16sdtfl="http://schemas.microsoft.com/office/word/2024/wordml/sdtformatlock" xmlns:w16se="http://schemas.microsoft.com/office/word/2015/wordml/symex" mc:Ignorable="w14 w15 w16se w16cid w16 w16cex w16sdtdh w16sdtfl w16du">
   <w:docDefaults>
     <w:rPrDefault>
       <w:rPr>

</xml_diff>